<commit_message>
Design Project #2 - 1.1
</commit_message>
<xml_diff>
--- a/Design1/MAE3524_Design_HW1_Tables_Template.docx
+++ b/Design1/MAE3524_Design_HW1_Tables_Template.docx
@@ -7756,6 +7756,13 @@
               </w:rPr>
               <w:t>$15.9</w:t>
             </w:r>
+            <w:r>
+              <w:rPr>
+                <w:rFonts w:ascii="Times New Roman" w:eastAsiaTheme="minorHAnsi" w:hAnsi="Times New Roman" w:cs="Times New Roman"/>
+                <w:lang w:eastAsia="en-US"/>
+              </w:rPr>
+              <w:t>0</w:t>
+            </w:r>
           </w:p>
         </w:tc>
       </w:tr>
@@ -8602,6 +8609,13 @@
                 <w:lang w:eastAsia="en-US"/>
               </w:rPr>
             </w:pPr>
+            <w:r>
+              <w:rPr>
+                <w:rFonts w:ascii="Times New Roman" w:eastAsiaTheme="minorHAnsi" w:hAnsi="Times New Roman" w:cs="Times New Roman"/>
+                <w:lang w:eastAsia="en-US"/>
+              </w:rPr>
+              <w:t>ZP21K6E-PFV</w:t>
+            </w:r>
           </w:p>
         </w:tc>
         <w:tc>
@@ -8949,6 +8963,13 @@
                 <w:lang w:eastAsia="en-US"/>
               </w:rPr>
             </w:pPr>
+            <w:r>
+              <w:rPr>
+                <w:rFonts w:ascii="Times New Roman" w:eastAsiaTheme="minorHAnsi" w:hAnsi="Times New Roman" w:cs="Times New Roman"/>
+                <w:lang w:eastAsia="en-US"/>
+              </w:rPr>
+              <w:t>9.56 x 9.56 x 14.94</w:t>
+            </w:r>
           </w:p>
         </w:tc>
         <w:tc>
@@ -9088,6 +9109,13 @@
                 <w:lang w:eastAsia="en-US"/>
               </w:rPr>
             </w:pPr>
+            <w:r>
+              <w:rPr>
+                <w:rFonts w:ascii="Times New Roman" w:eastAsiaTheme="minorHAnsi" w:hAnsi="Times New Roman" w:cs="Times New Roman"/>
+                <w:lang w:eastAsia="en-US"/>
+              </w:rPr>
+              <w:t>3060</w:t>
+            </w:r>
           </w:p>
         </w:tc>
         <w:tc>
@@ -9156,6 +9184,13 @@
                 <w:lang w:eastAsia="en-US"/>
               </w:rPr>
             </w:pPr>
+            <w:r>
+              <w:rPr>
+                <w:rFonts w:ascii="Times New Roman" w:eastAsiaTheme="minorHAnsi" w:hAnsi="Times New Roman" w:cs="Times New Roman"/>
+                <w:lang w:eastAsia="en-US"/>
+              </w:rPr>
+              <w:t>617.8</w:t>
+            </w:r>
           </w:p>
         </w:tc>
         <w:tc>
@@ -9224,6 +9259,13 @@
                 <w:lang w:eastAsia="en-US"/>
               </w:rPr>
             </w:pPr>
+            <w:r>
+              <w:rPr>
+                <w:rFonts w:ascii="Times New Roman" w:eastAsiaTheme="minorHAnsi" w:hAnsi="Times New Roman" w:cs="Times New Roman"/>
+                <w:lang w:eastAsia="en-US"/>
+              </w:rPr>
+              <w:t>68.57%</w:t>
+            </w:r>
           </w:p>
         </w:tc>
         <w:tc>
@@ -9292,6 +9334,13 @@
                 <w:lang w:eastAsia="en-US"/>
               </w:rPr>
             </w:pPr>
+            <w:r>
+              <w:rPr>
+                <w:rFonts w:ascii="Times New Roman" w:eastAsiaTheme="minorHAnsi" w:hAnsi="Times New Roman" w:cs="Times New Roman"/>
+                <w:lang w:eastAsia="en-US"/>
+              </w:rPr>
+              <w:t>14.85</w:t>
+            </w:r>
           </w:p>
         </w:tc>
         <w:tc>
@@ -9360,6 +9409,13 @@
                 <w:lang w:eastAsia="en-US"/>
               </w:rPr>
             </w:pPr>
+            <w:r>
+              <w:rPr>
+                <w:rFonts w:ascii="Times New Roman" w:eastAsiaTheme="minorHAnsi" w:hAnsi="Times New Roman" w:cs="Times New Roman"/>
+                <w:lang w:eastAsia="en-US"/>
+              </w:rPr>
+              <w:t>4.952</w:t>
+            </w:r>
           </w:p>
         </w:tc>
         <w:tc>
@@ -9421,6 +9477,13 @@
                 <w:lang w:eastAsia="en-US"/>
               </w:rPr>
             </w:pPr>
+            <w:r>
+              <w:rPr>
+                <w:rFonts w:ascii="Times New Roman" w:eastAsiaTheme="minorHAnsi" w:hAnsi="Times New Roman" w:cs="Times New Roman"/>
+                <w:lang w:eastAsia="en-US"/>
+              </w:rPr>
+              <w:t>$15.90</w:t>
+            </w:r>
           </w:p>
         </w:tc>
         <w:tc>

</xml_diff>